<commit_message>
hopefully FINAL updated of code
</commit_message>
<xml_diff>
--- a/stateYear7/tables/bleachSurvivalTableNEW.docx
+++ b/stateYear7/tables/bleachSurvivalTableNEW.docx
@@ -16,15 +16,15 @@
       </w:tblGrid>
       <w:tr>
         <w:trPr>
-          <w:trHeight w:val="619" w:hRule="auto"/>
+          <w:trHeight w:val="617" w:hRule="auto"/>
           <w:tblHeader/>
         </w:trPr>
         header1
         <w:tc>
           <w:tcPr>
             <w:tcBorders>
-              <w:bottom w:val="single" w:sz="12" w:space="0" w:color="666666"/>
-              <w:top w:val="single" w:sz="12" w:space="0" w:color="666666"/>
+              <w:bottom w:val="single" w:sz="16" w:space="0" w:color="666666"/>
+              <w:top w:val="single" w:sz="16" w:space="0" w:color="666666"/>
               <w:left w:val="none" w:sz="0" w:space="0" w:color="000000"/>
               <w:right w:val="none" w:sz="0" w:space="0" w:color="000000"/>
             </w:tcBorders>
@@ -48,7 +48,7 @@
                 <w:right w:val="none" w:sz="0" w:space="0" w:color="000000"/>
               </w:pBdr>
               <w:spacing w:after="100" w:before="100" w:line="240"/>
-              <w:ind w:left="100" w:right="100" w:firstLine="0" w:firstLineChars="0"/>
+              <w:ind w:firstLine="0" w:left="100" w:right="100"/>
             </w:pPr>
             <w:r>
               <w:rPr>
@@ -67,8 +67,8 @@
         <w:tc>
           <w:tcPr>
             <w:tcBorders>
-              <w:bottom w:val="single" w:sz="12" w:space="0" w:color="666666"/>
-              <w:top w:val="single" w:sz="12" w:space="0" w:color="666666"/>
+              <w:bottom w:val="single" w:sz="16" w:space="0" w:color="666666"/>
+              <w:top w:val="single" w:sz="16" w:space="0" w:color="666666"/>
               <w:left w:val="none" w:sz="0" w:space="0" w:color="000000"/>
               <w:right w:val="none" w:sz="0" w:space="0" w:color="000000"/>
             </w:tcBorders>
@@ -92,7 +92,7 @@
                 <w:right w:val="none" w:sz="0" w:space="0" w:color="000000"/>
               </w:pBdr>
               <w:spacing w:after="100" w:before="100" w:line="240"/>
-              <w:ind w:left="100" w:right="100" w:firstLine="0" w:firstLineChars="0"/>
+              <w:ind w:firstLine="0" w:left="100" w:right="100"/>
             </w:pPr>
             <w:r>
               <w:rPr>
@@ -111,8 +111,8 @@
         <w:tc>
           <w:tcPr>
             <w:tcBorders>
-              <w:bottom w:val="single" w:sz="12" w:space="0" w:color="666666"/>
-              <w:top w:val="single" w:sz="12" w:space="0" w:color="666666"/>
+              <w:bottom w:val="single" w:sz="16" w:space="0" w:color="666666"/>
+              <w:top w:val="single" w:sz="16" w:space="0" w:color="666666"/>
               <w:left w:val="none" w:sz="0" w:space="0" w:color="000000"/>
               <w:right w:val="none" w:sz="0" w:space="0" w:color="000000"/>
             </w:tcBorders>
@@ -136,7 +136,7 @@
                 <w:right w:val="none" w:sz="0" w:space="0" w:color="000000"/>
               </w:pBdr>
               <w:spacing w:after="100" w:before="100" w:line="240"/>
-              <w:ind w:left="100" w:right="100" w:firstLine="0" w:firstLineChars="0"/>
+              <w:ind w:firstLine="0" w:left="100" w:right="100"/>
             </w:pPr>
             <w:r>
               <w:rPr>
@@ -155,8 +155,8 @@
         <w:tc>
           <w:tcPr>
             <w:tcBorders>
-              <w:bottom w:val="single" w:sz="12" w:space="0" w:color="666666"/>
-              <w:top w:val="single" w:sz="12" w:space="0" w:color="666666"/>
+              <w:bottom w:val="single" w:sz="16" w:space="0" w:color="666666"/>
+              <w:top w:val="single" w:sz="16" w:space="0" w:color="666666"/>
               <w:left w:val="none" w:sz="0" w:space="0" w:color="000000"/>
               <w:right w:val="none" w:sz="0" w:space="0" w:color="000000"/>
             </w:tcBorders>
@@ -180,7 +180,7 @@
                 <w:right w:val="none" w:sz="0" w:space="0" w:color="000000"/>
               </w:pBdr>
               <w:spacing w:after="100" w:before="100" w:line="240"/>
-              <w:ind w:left="100" w:right="100" w:firstLine="0" w:firstLineChars="0"/>
+              <w:ind w:firstLine="0" w:left="100" w:right="100"/>
             </w:pPr>
             <w:r>
               <w:rPr>
@@ -199,14 +199,14 @@
       </w:tr>
       <w:tr>
         <w:trPr>
-          <w:trHeight w:val="598" w:hRule="auto"/>
+          <w:trHeight w:val="600" w:hRule="auto"/>
         </w:trPr>
         body1
         <w:tc>
           <w:tcPr>
             <w:tcBorders>
               <w:bottom w:val="none" w:sz="0" w:space="0" w:color="000000"/>
-              <w:top w:val="single" w:sz="12" w:space="0" w:color="666666"/>
+              <w:top w:val="single" w:sz="16" w:space="0" w:color="666666"/>
               <w:left w:val="none" w:sz="0" w:space="0" w:color="000000"/>
               <w:right w:val="none" w:sz="0" w:space="0" w:color="000000"/>
             </w:tcBorders>
@@ -230,7 +230,7 @@
                 <w:right w:val="none" w:sz="0" w:space="0" w:color="000000"/>
               </w:pBdr>
               <w:spacing w:after="100" w:before="100" w:line="240"/>
-              <w:ind w:left="100" w:right="100" w:firstLine="0" w:firstLineChars="0"/>
+              <w:ind w:firstLine="0" w:left="100" w:right="100"/>
             </w:pPr>
             <w:r>
               <w:rPr>
@@ -250,7 +250,7 @@
           <w:tcPr>
             <w:tcBorders>
               <w:bottom w:val="none" w:sz="0" w:space="0" w:color="000000"/>
-              <w:top w:val="single" w:sz="12" w:space="0" w:color="666666"/>
+              <w:top w:val="single" w:sz="16" w:space="0" w:color="666666"/>
               <w:left w:val="none" w:sz="0" w:space="0" w:color="000000"/>
               <w:right w:val="none" w:sz="0" w:space="0" w:color="000000"/>
             </w:tcBorders>
@@ -274,7 +274,7 @@
                 <w:right w:val="none" w:sz="0" w:space="0" w:color="000000"/>
               </w:pBdr>
               <w:spacing w:after="100" w:before="100" w:line="240"/>
-              <w:ind w:left="100" w:right="100" w:firstLine="0" w:firstLineChars="0"/>
+              <w:ind w:firstLine="0" w:left="100" w:right="100"/>
             </w:pPr>
             <w:r>
               <w:rPr>
@@ -294,7 +294,7 @@
           <w:tcPr>
             <w:tcBorders>
               <w:bottom w:val="none" w:sz="0" w:space="0" w:color="000000"/>
-              <w:top w:val="single" w:sz="12" w:space="0" w:color="666666"/>
+              <w:top w:val="single" w:sz="16" w:space="0" w:color="666666"/>
               <w:left w:val="none" w:sz="0" w:space="0" w:color="000000"/>
               <w:right w:val="none" w:sz="0" w:space="0" w:color="000000"/>
             </w:tcBorders>
@@ -318,7 +318,7 @@
                 <w:right w:val="none" w:sz="0" w:space="0" w:color="000000"/>
               </w:pBdr>
               <w:spacing w:after="100" w:before="100" w:line="240"/>
-              <w:ind w:left="100" w:right="100" w:firstLine="0" w:firstLineChars="0"/>
+              <w:ind w:firstLine="0" w:left="100" w:right="100"/>
             </w:pPr>
             <w:r>
               <w:rPr>
@@ -338,7 +338,7 @@
           <w:tcPr>
             <w:tcBorders>
               <w:bottom w:val="none" w:sz="0" w:space="0" w:color="000000"/>
-              <w:top w:val="single" w:sz="12" w:space="0" w:color="666666"/>
+              <w:top w:val="single" w:sz="16" w:space="0" w:color="666666"/>
               <w:left w:val="none" w:sz="0" w:space="0" w:color="000000"/>
               <w:right w:val="none" w:sz="0" w:space="0" w:color="000000"/>
             </w:tcBorders>
@@ -362,7 +362,7 @@
                 <w:right w:val="none" w:sz="0" w:space="0" w:color="000000"/>
               </w:pBdr>
               <w:spacing w:after="100" w:before="100" w:line="240"/>
-              <w:ind w:left="100" w:right="100" w:firstLine="0" w:firstLineChars="0"/>
+              <w:ind w:firstLine="0" w:left="100" w:right="100"/>
             </w:pPr>
             <w:r>
               <w:rPr>
@@ -381,7 +381,7 @@
       </w:tr>
       <w:tr>
         <w:trPr>
-          <w:trHeight w:val="598" w:hRule="auto"/>
+          <w:trHeight w:val="600" w:hRule="auto"/>
         </w:trPr>
         body2
         <w:tc>
@@ -412,7 +412,7 @@
                 <w:right w:val="none" w:sz="0" w:space="0" w:color="000000"/>
               </w:pBdr>
               <w:spacing w:after="100" w:before="100" w:line="240"/>
-              <w:ind w:left="100" w:right="100" w:firstLine="0" w:firstLineChars="0"/>
+              <w:ind w:firstLine="0" w:left="100" w:right="100"/>
             </w:pPr>
             <w:r>
               <w:rPr>
@@ -456,7 +456,7 @@
                 <w:right w:val="none" w:sz="0" w:space="0" w:color="000000"/>
               </w:pBdr>
               <w:spacing w:after="100" w:before="100" w:line="240"/>
-              <w:ind w:left="100" w:right="100" w:firstLine="0" w:firstLineChars="0"/>
+              <w:ind w:firstLine="0" w:left="100" w:right="100"/>
             </w:pPr>
             <w:r>
               <w:rPr>
@@ -500,7 +500,7 @@
                 <w:right w:val="none" w:sz="0" w:space="0" w:color="000000"/>
               </w:pBdr>
               <w:spacing w:after="100" w:before="100" w:line="240"/>
-              <w:ind w:left="100" w:right="100" w:firstLine="0" w:firstLineChars="0"/>
+              <w:ind w:firstLine="0" w:left="100" w:right="100"/>
             </w:pPr>
             <w:r>
               <w:rPr>
@@ -544,7 +544,7 @@
                 <w:right w:val="none" w:sz="0" w:space="0" w:color="000000"/>
               </w:pBdr>
               <w:spacing w:after="100" w:before="100" w:line="240"/>
-              <w:ind w:left="100" w:right="100" w:firstLine="0" w:firstLineChars="0"/>
+              <w:ind w:firstLine="0" w:left="100" w:right="100"/>
             </w:pPr>
             <w:r>
               <w:rPr>
@@ -563,13 +563,13 @@
       </w:tr>
       <w:tr>
         <w:trPr>
-          <w:trHeight w:val="598" w:hRule="auto"/>
+          <w:trHeight w:val="600" w:hRule="auto"/>
         </w:trPr>
         body3
         <w:tc>
           <w:tcPr>
             <w:tcBorders>
-              <w:bottom w:val="single" w:sz="12" w:space="0" w:color="666666"/>
+              <w:bottom w:val="single" w:sz="16" w:space="0" w:color="666666"/>
               <w:top w:val="none" w:sz="0" w:space="0" w:color="000000"/>
               <w:left w:val="none" w:sz="0" w:space="0" w:color="000000"/>
               <w:right w:val="none" w:sz="0" w:space="0" w:color="000000"/>
@@ -594,7 +594,7 @@
                 <w:right w:val="none" w:sz="0" w:space="0" w:color="000000"/>
               </w:pBdr>
               <w:spacing w:after="100" w:before="100" w:line="240"/>
-              <w:ind w:left="100" w:right="100" w:firstLine="0" w:firstLineChars="0"/>
+              <w:ind w:firstLine="0" w:left="100" w:right="100"/>
             </w:pPr>
             <w:r>
               <w:rPr>
@@ -613,7 +613,7 @@
         <w:tc>
           <w:tcPr>
             <w:tcBorders>
-              <w:bottom w:val="single" w:sz="12" w:space="0" w:color="666666"/>
+              <w:bottom w:val="single" w:sz="16" w:space="0" w:color="666666"/>
               <w:top w:val="none" w:sz="0" w:space="0" w:color="000000"/>
               <w:left w:val="none" w:sz="0" w:space="0" w:color="000000"/>
               <w:right w:val="none" w:sz="0" w:space="0" w:color="000000"/>
@@ -638,7 +638,7 @@
                 <w:right w:val="none" w:sz="0" w:space="0" w:color="000000"/>
               </w:pBdr>
               <w:spacing w:after="100" w:before="100" w:line="240"/>
-              <w:ind w:left="100" w:right="100" w:firstLine="0" w:firstLineChars="0"/>
+              <w:ind w:firstLine="0" w:left="100" w:right="100"/>
             </w:pPr>
             <w:r>
               <w:rPr>
@@ -657,7 +657,7 @@
         <w:tc>
           <w:tcPr>
             <w:tcBorders>
-              <w:bottom w:val="single" w:sz="12" w:space="0" w:color="666666"/>
+              <w:bottom w:val="single" w:sz="16" w:space="0" w:color="666666"/>
               <w:top w:val="none" w:sz="0" w:space="0" w:color="000000"/>
               <w:left w:val="none" w:sz="0" w:space="0" w:color="000000"/>
               <w:right w:val="none" w:sz="0" w:space="0" w:color="000000"/>
@@ -682,7 +682,7 @@
                 <w:right w:val="none" w:sz="0" w:space="0" w:color="000000"/>
               </w:pBdr>
               <w:spacing w:after="100" w:before="100" w:line="240"/>
-              <w:ind w:left="100" w:right="100" w:firstLine="0" w:firstLineChars="0"/>
+              <w:ind w:firstLine="0" w:left="100" w:right="100"/>
             </w:pPr>
             <w:r>
               <w:rPr>
@@ -701,7 +701,7 @@
         <w:tc>
           <w:tcPr>
             <w:tcBorders>
-              <w:bottom w:val="single" w:sz="12" w:space="0" w:color="666666"/>
+              <w:bottom w:val="single" w:sz="16" w:space="0" w:color="666666"/>
               <w:top w:val="none" w:sz="0" w:space="0" w:color="000000"/>
               <w:left w:val="none" w:sz="0" w:space="0" w:color="000000"/>
               <w:right w:val="none" w:sz="0" w:space="0" w:color="000000"/>
@@ -726,7 +726,7 @@
                 <w:right w:val="none" w:sz="0" w:space="0" w:color="000000"/>
               </w:pBdr>
               <w:spacing w:after="100" w:before="100" w:line="240"/>
-              <w:ind w:left="100" w:right="100" w:firstLine="0" w:firstLineChars="0"/>
+              <w:ind w:firstLine="0" w:left="100" w:right="100"/>
             </w:pPr>
             <w:r>
               <w:rPr>

</xml_diff>